<commit_message>
small changes in words, phase 2 and 3 completed
</commit_message>
<xml_diff>
--- a/src/site/chats/Phase 1/Phase 1.Chat 3.docx
+++ b/src/site/chats/Phase 1/Phase 1.Chat 3.docx
@@ -14,7 +14,21 @@
           <w:i/>
           <w:iCs/>
         </w:rPr>
-        <w:t>In this chat, I prompt Chat GPT with the same exact information as in chat 1 and chat 2, but along the way I ask it to generate the domain code it thinks is nehind the system, and then try and generate the remaining step definitions code , thinking that it might be helpful for it to guess the code</w:t>
+        <w:t xml:space="preserve">In this chat, I prompt Chat GPT with the same exact information as in chat 1 and chat 2, but along the way I ask it to generate the domain code it thinks is </w:t>
+      </w:r>
+      <w:r>
+        <w:rPr>
+          <w:i/>
+          <w:iCs/>
+        </w:rPr>
+        <w:t>b</w:t>
+      </w:r>
+      <w:r>
+        <w:rPr>
+          <w:i/>
+          <w:iCs/>
+        </w:rPr>
+        <w:t>ehind the system, and then try and generate the remaining step definitions code , thinking that it might be helpful for it to guess the code</w:t>
       </w:r>
       <w:r>
         <w:rPr>

</xml_diff>